<commit_message>
performace gets down, reliability gets down
</commit_message>
<xml_diff>
--- a/4. When increasing reliability how other quality attributes can get affected and vice versa of it..docx
+++ b/4. When increasing reliability how other quality attributes can get affected and vice versa of it..docx
@@ -43,8 +43,6 @@
         </w:rPr>
         <w:t xml:space="preserve">:- </w:t>
       </w:r>
-      <w:bookmarkStart w:id="0" w:name="_GoBack"/>
-      <w:bookmarkEnd w:id="0"/>
       <w:r>
         <w:rPr>
           <w:rFonts w:ascii="Arial" w:hAnsi="Arial" w:cs="Arial"/>
@@ -302,6 +300,101 @@
           <w:rFonts w:ascii="Times New Roman" w:hAnsi="Times New Roman" w:cs="Times New Roman"/>
         </w:rPr>
         <w:t>[14</w:t>
+      </w:r>
+      <w:r>
+        <w:rPr>
+          <w:rFonts w:ascii="Times New Roman" w:hAnsi="Times New Roman" w:cs="Times New Roman"/>
+          <w:vertAlign w:val="superscript"/>
+        </w:rPr>
+        <w:t>th</w:t>
+      </w:r>
+      <w:r>
+        <w:rPr>
+          <w:rFonts w:ascii="Times New Roman" w:hAnsi="Times New Roman" w:cs="Times New Roman"/>
+        </w:rPr>
+        <w:t xml:space="preserve"> URL]</w:t>
+      </w:r>
+    </w:p>
+    <w:p>
+      <w:pPr>
+        <w:rPr>
+          <w:rFonts w:ascii="Arial" w:hAnsi="Arial" w:cs="Arial"/>
+          <w:sz w:val="32"/>
+          <w:szCs w:val="32"/>
+        </w:rPr>
+      </w:pPr>
+    </w:p>
+    <w:p>
+      <w:pPr>
+        <w:rPr>
+          <w:rFonts w:ascii="Arial" w:hAnsi="Arial" w:cs="Arial"/>
+          <w:sz w:val="32"/>
+          <w:szCs w:val="32"/>
+        </w:rPr>
+      </w:pPr>
+      <w:r>
+        <w:rPr>
+          <w:rFonts w:ascii="Times New Roman" w:hAnsi="Times New Roman" w:cs="Times New Roman"/>
+          <w:sz w:val="24"/>
+          <w:szCs w:val="24"/>
+        </w:rPr>
+        <w:t xml:space="preserve">When </w:t>
+      </w:r>
+      <w:r>
+        <w:rPr>
+          <w:rFonts w:ascii="Times New Roman" w:hAnsi="Times New Roman" w:cs="Times New Roman"/>
+          <w:sz w:val="24"/>
+          <w:szCs w:val="24"/>
+        </w:rPr>
+        <w:t>performance</w:t>
+      </w:r>
+      <w:r>
+        <w:rPr>
+          <w:rFonts w:ascii="Times New Roman" w:hAnsi="Times New Roman" w:cs="Times New Roman"/>
+          <w:sz w:val="24"/>
+          <w:szCs w:val="24"/>
+        </w:rPr>
+        <w:t xml:space="preserve"> gets down, reliability also gets down.</w:t>
+      </w:r>
+      <w:r>
+        <w:rPr>
+          <w:rFonts w:ascii="Times New Roman" w:hAnsi="Times New Roman" w:cs="Times New Roman"/>
+          <w:sz w:val="24"/>
+          <w:szCs w:val="24"/>
+        </w:rPr>
+        <w:t>:-</w:t>
+      </w:r>
+      <w:r>
+        <w:rPr>
+          <w:rFonts w:ascii="Arial" w:hAnsi="Arial" w:cs="Arial"/>
+          <w:sz w:val="32"/>
+          <w:szCs w:val="32"/>
+        </w:rPr>
+        <w:t xml:space="preserve"> </w:t>
+      </w:r>
+      <w:bookmarkStart w:id="0" w:name="_GoBack"/>
+      <w:bookmarkEnd w:id="0"/>
+      <w:r>
+        <w:rPr>
+          <w:rFonts w:ascii="Times New Roman" w:hAnsi="Times New Roman" w:cs="Times New Roman"/>
+          <w:i/>
+          <w:iCs/>
+        </w:rPr>
+        <w:t>When American singer Michael Jackson died on June 25, 2009, the Twitter server crashed after users were updating their status to include the words "Michael Jackson" at a rate of 100,000 tweets per hour</w:t>
+      </w:r>
+      <w:r>
+        <w:rPr>
+          <w:rFonts w:ascii="Times New Roman" w:hAnsi="Times New Roman" w:cs="Times New Roman"/>
+          <w:i/>
+          <w:iCs/>
+        </w:rPr>
+        <w:t xml:space="preserve"> </w:t>
+      </w:r>
+      <w:r>
+        <w:rPr>
+          <w:rFonts w:ascii="Times New Roman" w:hAnsi="Times New Roman" w:cs="Times New Roman"/>
+        </w:rPr>
+        <w:t>[47</w:t>
       </w:r>
       <w:r>
         <w:rPr>

</xml_diff>